<commit_message>
v2.0.0 - Ajustements aux menus
</commit_message>
<xml_diff>
--- a/Sommaire de l'application.docx
+++ b/Sommaire de l'application.docx
@@ -22,21 +22,8 @@
           <w:szCs w:val="28"/>
           <w:lang w:val="fr-CA"/>
         </w:rPr>
-        <w:t xml:space="preserve">G.C. Fiscalité </w:t>
-      </w:r>
-      <w:proofErr w:type="spellStart"/>
-      <w:r>
-        <w:rPr>
-          <w:rFonts w:ascii="Aptos Narrow" w:hAnsi="Aptos Narrow"/>
-          <w:b/>
-          <w:bCs/>
-          <w:sz w:val="24"/>
-          <w:szCs w:val="28"/>
-          <w:lang w:val="fr-CA"/>
-        </w:rPr>
-        <w:t>inc.</w:t>
-      </w:r>
-      <w:proofErr w:type="spellEnd"/>
+        <w:t>G.C. Fiscalité inc.</w:t>
+      </w:r>
     </w:p>
     <w:p>
       <w:pPr>
@@ -91,6 +78,13 @@
         <w:tab/>
         <w:t>Permet de saisir/modifier les heures travaillées et des les assigner à des clients</w:t>
       </w:r>
+      <w:r>
+        <w:rPr>
+          <w:rFonts w:ascii="Aptos Narrow" w:hAnsi="Aptos Narrow"/>
+          <w:lang w:val="fr-CA"/>
+        </w:rPr>
+        <w:t>.</w:t>
+      </w:r>
     </w:p>
     <w:p>
       <w:pPr>
@@ -187,6 +181,13 @@
         </w:rPr>
         <w:t>Outil pour suivre les sommes dues à l’entreprise</w:t>
       </w:r>
+      <w:r>
+        <w:rPr>
+          <w:rFonts w:ascii="Aptos Narrow" w:hAnsi="Aptos Narrow"/>
+          <w:lang w:val="fr-CA"/>
+        </w:rPr>
+        <w:t>.</w:t>
+      </w:r>
     </w:p>
     <w:p>
       <w:pPr>
@@ -212,6 +213,13 @@
         </w:rPr>
         <w:tab/>
         <w:t>Permet la comptabilisation des sommes reçues en paiement de factures.</w:t>
+      </w:r>
+      <w:r>
+        <w:rPr>
+          <w:rFonts w:ascii="Aptos Narrow" w:hAnsi="Aptos Narrow"/>
+          <w:lang w:val="fr-CA"/>
+        </w:rPr>
+        <w:t xml:space="preserve"> La sauvegarde enregistre le paiement dans les comptes clients et au grand-livre par la même occasion.</w:t>
       </w:r>
     </w:p>
     <w:p>
@@ -683,6 +691,7 @@
           <w:rFonts w:ascii="Aptos Narrow" w:hAnsi="Aptos Narrow"/>
           <w:lang w:val="fr-CA"/>
         </w:rPr>
+        <w:lastRenderedPageBreak/>
         <w:t>Plan Comptable</w:t>
       </w:r>
       <w:r>
@@ -708,8 +717,7 @@
           <w:bCs/>
           <w:lang w:val="fr-CA"/>
         </w:rPr>
-        <w:lastRenderedPageBreak/>
-        <w:t>GCF_BD_</w:t>
+        <w:t>GCF_BD_Sortie</w:t>
       </w:r>
       <w:r>
         <w:rPr>
@@ -718,15 +726,6 @@
           <w:bCs/>
           <w:lang w:val="fr-CA"/>
         </w:rPr>
-        <w:t>Sortie</w:t>
-      </w:r>
-      <w:r>
-        <w:rPr>
-          <w:rFonts w:ascii="Aptos Narrow" w:hAnsi="Aptos Narrow"/>
-          <w:b/>
-          <w:bCs/>
-          <w:lang w:val="fr-CA"/>
-        </w:rPr>
         <w:t>.xlsx</w:t>
       </w:r>
       <w:r>
@@ -735,12 +734,6 @@
           <w:lang w:val="fr-CA"/>
         </w:rPr>
         <w:tab/>
-      </w:r>
-      <w:r>
-        <w:rPr>
-          <w:rFonts w:ascii="Aptos Narrow" w:hAnsi="Aptos Narrow"/>
-          <w:lang w:val="fr-CA"/>
-        </w:rPr>
         <w:t>TEC (Heures inscrites, qu’elles soient facturées ou pas)</w:t>
       </w:r>
     </w:p>
@@ -987,7 +980,7 @@
         <w:szCs w:val="20"/>
         <w:lang w:val="fr-CA"/>
       </w:rPr>
-      <w:t>2024-02-08</w:t>
+      <w:t>2024-02-09</w:t>
     </w:r>
     <w:r>
       <w:rPr>

</xml_diff>

<commit_message>
2024-02-20 - Tests de vitesse
Changement de nom 'frmSaisieHeures' @ 'ufSaisieHeures'
Tests de performance pour identifier les lenteurs
Tests sur les encaissements
</commit_message>
<xml_diff>
--- a/Sommaire de l'application.docx
+++ b/Sommaire de l'application.docx
@@ -22,8 +22,21 @@
           <w:szCs w:val="28"/>
           <w:lang w:val="fr-CA"/>
         </w:rPr>
-        <w:t>G.C. Fiscalité inc.</w:t>
-      </w:r>
+        <w:t xml:space="preserve">G.C. Fiscalité </w:t>
+      </w:r>
+      <w:proofErr w:type="spellStart"/>
+      <w:r>
+        <w:rPr>
+          <w:rFonts w:ascii="Aptos Narrow" w:hAnsi="Aptos Narrow"/>
+          <w:b/>
+          <w:bCs/>
+          <w:sz w:val="24"/>
+          <w:szCs w:val="28"/>
+          <w:lang w:val="fr-CA"/>
+        </w:rPr>
+        <w:t>inc.</w:t>
+      </w:r>
+      <w:proofErr w:type="spellEnd"/>
     </w:p>
     <w:p>
       <w:pPr>
@@ -76,7 +89,23 @@
           <w:lang w:val="fr-CA"/>
         </w:rPr>
         <w:tab/>
-        <w:t>Permet de saisir/modifier les heures travaillées et des les assigner à des clients</w:t>
+        <w:t xml:space="preserve">Permet de saisir/modifier les heures travaillées et </w:t>
+      </w:r>
+      <w:proofErr w:type="spellStart"/>
+      <w:r>
+        <w:rPr>
+          <w:rFonts w:ascii="Aptos Narrow" w:hAnsi="Aptos Narrow"/>
+          <w:lang w:val="fr-CA"/>
+        </w:rPr>
+        <w:t>des</w:t>
+      </w:r>
+      <w:proofErr w:type="spellEnd"/>
+      <w:r>
+        <w:rPr>
+          <w:rFonts w:ascii="Aptos Narrow" w:hAnsi="Aptos Narrow"/>
+          <w:lang w:val="fr-CA"/>
+        </w:rPr>
+        <w:t xml:space="preserve"> les assigner à des clients</w:t>
       </w:r>
       <w:r>
         <w:rPr>
@@ -179,14 +208,7 @@
           <w:rFonts w:ascii="Aptos Narrow" w:hAnsi="Aptos Narrow"/>
           <w:lang w:val="fr-CA"/>
         </w:rPr>
-        <w:t>Outil pour suivre les sommes dues à l’entreprise</w:t>
-      </w:r>
-      <w:r>
-        <w:rPr>
-          <w:rFonts w:ascii="Aptos Narrow" w:hAnsi="Aptos Narrow"/>
-          <w:lang w:val="fr-CA"/>
-        </w:rPr>
-        <w:t>.</w:t>
+        <w:t>Tableau de bord qui permet de visualiser les sommes à recevoir, les 5 plus gros clients, les 5 clients avec les plus gros soldes, l’âge des comptes-clients, etc.</w:t>
       </w:r>
     </w:p>
     <w:p>
@@ -270,7 +292,53 @@
           <w:lang w:val="fr-CA"/>
         </w:rPr>
         <w:tab/>
-        <w:t>Permet de saisir les écritures qui ne sont pas automatiquement gérés par l’application, comme les frais de banque, les amortissements, etc. Lors de la création d’une entrée de journal, il est possible de la sauvegarder comme entrée récurrente et de la réutiliser au besoin.</w:t>
+        <w:t>Permet de saisir les écritures qui ne sont pas automatiquement gérés par l’application, comme les frais de banque, les amortissements, etc.</w:t>
+      </w:r>
+    </w:p>
+    <w:p>
+      <w:pPr>
+        <w:ind w:left="3402"/>
+        <w:rPr>
+          <w:rFonts w:ascii="Aptos Narrow" w:hAnsi="Aptos Narrow"/>
+          <w:lang w:val="fr-CA"/>
+        </w:rPr>
+      </w:pPr>
+      <w:r>
+        <w:rPr>
+          <w:rFonts w:ascii="Aptos Narrow" w:hAnsi="Aptos Narrow"/>
+          <w:b/>
+          <w:bCs/>
+          <w:lang w:val="fr-CA"/>
+        </w:rPr>
+        <w:t>Option récurrente</w:t>
+      </w:r>
+      <w:r>
+        <w:rPr>
+          <w:rFonts w:ascii="Aptos Narrow" w:hAnsi="Aptos Narrow"/>
+          <w:lang w:val="fr-CA"/>
+        </w:rPr>
+        <w:t xml:space="preserve"> </w:t>
+      </w:r>
+      <w:r>
+        <w:rPr>
+          <w:rFonts w:ascii="Aptos Narrow" w:hAnsi="Aptos Narrow"/>
+          <w:lang w:val="fr-CA"/>
+        </w:rPr>
+        <w:t>–</w:t>
+      </w:r>
+      <w:r>
+        <w:rPr>
+          <w:rFonts w:ascii="Aptos Narrow" w:hAnsi="Aptos Narrow"/>
+          <w:lang w:val="fr-CA"/>
+        </w:rPr>
+        <w:t xml:space="preserve"> </w:t>
+      </w:r>
+      <w:r>
+        <w:rPr>
+          <w:rFonts w:ascii="Aptos Narrow" w:hAnsi="Aptos Narrow"/>
+          <w:lang w:val="fr-CA"/>
+        </w:rPr>
+        <w:t>Lors de la création d’une entrée de journal, il est possible de la sauvegarder comme entrée récurrente et de la réutiliser au besoin.</w:t>
       </w:r>
     </w:p>
     <w:p>
@@ -311,7 +379,71 @@
           <w:rFonts w:ascii="Aptos Narrow" w:hAnsi="Aptos Narrow"/>
           <w:lang w:val="fr-CA"/>
         </w:rPr>
-        <w:t>calcul un sommaire des transactions du Grand Livre par compte de Grand Livre. La date est flexible. En cliquant sur une ligne de la Balance de Vérification, on obtient le détail des transactions pour ce compte. Que ce soit la Balance de Vérification ou le détail des transactions, des boutons ont été prévus pour imprimer les données.</w:t>
+        <w:t>calcul un sommaire des transactions du Grand Livre par compte de Grand Livre. La date est flexible.</w:t>
+      </w:r>
+    </w:p>
+    <w:p>
+      <w:pPr>
+        <w:ind w:left="3402"/>
+        <w:rPr>
+          <w:rFonts w:ascii="Aptos Narrow" w:hAnsi="Aptos Narrow"/>
+          <w:lang w:val="fr-CA"/>
+        </w:rPr>
+      </w:pPr>
+      <w:r>
+        <w:rPr>
+          <w:rFonts w:ascii="Aptos Narrow" w:hAnsi="Aptos Narrow"/>
+          <w:b/>
+          <w:bCs/>
+          <w:lang w:val="fr-CA"/>
+        </w:rPr>
+        <w:t>Détail des transactions pour un compte</w:t>
+      </w:r>
+      <w:r>
+        <w:rPr>
+          <w:rFonts w:ascii="Aptos Narrow" w:hAnsi="Aptos Narrow"/>
+          <w:lang w:val="fr-CA"/>
+        </w:rPr>
+        <w:t xml:space="preserve"> – </w:t>
+      </w:r>
+      <w:r>
+        <w:rPr>
+          <w:rFonts w:ascii="Aptos Narrow" w:hAnsi="Aptos Narrow"/>
+          <w:lang w:val="fr-CA"/>
+        </w:rPr>
+        <w:t>En cliquant sur une ligne de la Balance de Vérification, on obtient le détail des transactions pour ce compte.</w:t>
+      </w:r>
+    </w:p>
+    <w:p>
+      <w:pPr>
+        <w:ind w:left="3402"/>
+        <w:rPr>
+          <w:rFonts w:ascii="Aptos Narrow" w:hAnsi="Aptos Narrow"/>
+          <w:lang w:val="fr-CA"/>
+        </w:rPr>
+      </w:pPr>
+      <w:r>
+        <w:rPr>
+          <w:rFonts w:ascii="Aptos Narrow" w:hAnsi="Aptos Narrow"/>
+          <w:b/>
+          <w:bCs/>
+          <w:lang w:val="fr-CA"/>
+        </w:rPr>
+        <w:t>Impression des transactions</w:t>
+      </w:r>
+      <w:r>
+        <w:rPr>
+          <w:rFonts w:ascii="Aptos Narrow" w:hAnsi="Aptos Narrow"/>
+          <w:lang w:val="fr-CA"/>
+        </w:rPr>
+        <w:t xml:space="preserve"> – </w:t>
+      </w:r>
+      <w:r>
+        <w:rPr>
+          <w:rFonts w:ascii="Aptos Narrow" w:hAnsi="Aptos Narrow"/>
+          <w:lang w:val="fr-CA"/>
+        </w:rPr>
+        <w:t>Que ce soit la Balance de Vérification ou le détail des transactions, des boutons ont été prévus pour imprimer les données.</w:t>
       </w:r>
     </w:p>
     <w:p>
@@ -605,6 +737,23 @@
     </w:p>
     <w:p>
       <w:pPr>
+        <w:ind w:left="3402"/>
+        <w:rPr>
+          <w:rFonts w:ascii="Aptos Narrow" w:hAnsi="Aptos Narrow"/>
+          <w:lang w:val="fr-CA"/>
+        </w:rPr>
+      </w:pPr>
+      <w:r>
+        <w:rPr>
+          <w:rFonts w:ascii="Aptos Narrow" w:hAnsi="Aptos Narrow"/>
+          <w:lang w:val="fr-CA"/>
+        </w:rPr>
+        <w:lastRenderedPageBreak/>
+        <w:t>Liste des services</w:t>
+      </w:r>
+    </w:p>
+    <w:p>
+      <w:pPr>
         <w:spacing w:before="360"/>
         <w:ind w:left="567"/>
         <w:rPr>
@@ -691,7 +840,6 @@
           <w:rFonts w:ascii="Aptos Narrow" w:hAnsi="Aptos Narrow"/>
           <w:lang w:val="fr-CA"/>
         </w:rPr>
-        <w:lastRenderedPageBreak/>
         <w:t>Plan Comptable</w:t>
       </w:r>
       <w:r>
@@ -980,7 +1128,7 @@
         <w:szCs w:val="20"/>
         <w:lang w:val="fr-CA"/>
       </w:rPr>
-      <w:t>2024-02-09</w:t>
+      <w:t>2024-02-20</w:t>
     </w:r>
     <w:r>
       <w:rPr>

</xml_diff>